<commit_message>
Questions and corrections updated, missing 2.c
</commit_message>
<xml_diff>
--- a/CM/C3/Correction pour un très très petit exercice du TD.docx
+++ b/CM/C3/Correction pour un très très petit exercice du TD.docx
@@ -3,6 +3,473 @@
 <w:document xmlns:wpc="http://schemas.microsoft.com/office/word/2010/wordprocessingCanvas" xmlns:cx="http://schemas.microsoft.com/office/drawing/2014/chartex" xmlns:cx1="http://schemas.microsoft.com/office/drawing/2015/9/8/chartex" xmlns:cx2="http://schemas.microsoft.com/office/drawing/2015/10/21/chartex" xmlns:cx3="http://schemas.microsoft.com/office/drawing/2016/5/9/chartex" xmlns:cx4="http://schemas.microsoft.com/office/drawing/2016/5/10/chartex" xmlns:cx5="http://schemas.microsoft.com/office/drawing/2016/5/11/chartex" xmlns:cx6="http://schemas.microsoft.com/office/drawing/2016/5/12/chartex" xmlns:cx7="http://schemas.microsoft.com/office/drawing/2016/5/13/chartex" xmlns:cx8="http://schemas.microsoft.com/office/drawing/2016/5/14/chartex" xmlns:mc="http://schemas.openxmlformats.org/markup-compatibility/2006" xmlns:aink="http://schemas.microsoft.com/office/drawing/2016/ink" xmlns:am3d="http://schemas.microsoft.com/office/drawing/2017/model3d" xmlns:o="urn:schemas-microsoft-com:office:office" xmlns:oel="http://schemas.microsoft.com/office/2019/extlst" xmlns:r="http://schemas.openxmlformats.org/officeDocument/2006/relationships" xmlns:m="http://schemas.openxmlformats.org/officeDocument/2006/math" xmlns:v="urn:schemas-microsoft-com:vml" xmlns:wp14="http://schemas.microsoft.com/office/word/2010/wordprocessingDrawing" xmlns:wp="http://schemas.openxmlformats.org/drawingml/2006/wordprocessingDrawing" xmlns:w10="urn:schemas-microsoft-com:office:word" xmlns:w="http://schemas.openxmlformats.org/wordprocessingml/2006/main" xmlns:w14="http://schemas.microsoft.com/office/word/2010/wordml" xmlns:w15="http://schemas.microsoft.com/office/word/2012/wordml" xmlns:w16cex="http://schemas.microsoft.com/office/word/2018/wordml/cex" xmlns:w16cid="http://schemas.microsoft.com/office/word/2016/wordml/cid" xmlns:w16="http://schemas.microsoft.com/office/word/2018/wordml" xmlns:w16du="http://schemas.microsoft.com/office/word/2023/wordml/word16du" xmlns:w16sdtdh="http://schemas.microsoft.com/office/word/2020/wordml/sdtdatahash" xmlns:w16sdtfl="http://schemas.microsoft.com/office/word/2024/wordml/sdtformatlock" xmlns:w16se="http://schemas.microsoft.com/office/word/2015/wordml/symex" xmlns:wpg="http://schemas.microsoft.com/office/word/2010/wordprocessingGroup" xmlns:wpi="http://schemas.microsoft.com/office/word/2010/wordprocessingInk" xmlns:wne="http://schemas.microsoft.com/office/word/2006/wordml" xmlns:wps="http://schemas.microsoft.com/office/word/2010/wordprocessingShape" mc:Ignorable="w14 w15 w16se w16cid w16 w16cex w16sdtdh w16sdtfl w16du wp14">
   <w:body>
     <w:p>
+      <w:r>
+        <w:t>1.a.</w:t>
+      </w:r>
+    </w:p>
+    <w:p>
+      <w:r>
+        <w:t>Source 1 : Base de données relationnels (structuré)</w:t>
+      </w:r>
+    </w:p>
+    <w:p>
+      <w:r>
+        <w:t xml:space="preserve">Source 2 : Fichier plat (structuré) </w:t>
+      </w:r>
+    </w:p>
+    <w:p>
+      <w:r>
+        <w:t>Source 3 : Fichier semi-structurés (semi-structurés)</w:t>
+      </w:r>
+    </w:p>
+    <w:p/>
+    <w:p>
+      <w:r>
+        <w:t>1.b.</w:t>
+      </w:r>
+    </w:p>
+    <w:p>
+      <w:r>
+        <w:t>Préparation :</w:t>
+      </w:r>
+    </w:p>
+    <w:p>
+      <w:pPr>
+        <w:pStyle w:val="Paragraphedeliste"/>
+        <w:numPr>
+          <w:ilvl w:val="0"/>
+          <w:numId w:val="1"/>
+        </w:numPr>
+      </w:pPr>
+      <w:r>
+        <w:t>Nettoyage des données</w:t>
+      </w:r>
+      <w:r>
+        <w:t> : Supprimer les espaces supplémentaires dans la source « category.csv »</w:t>
+      </w:r>
+    </w:p>
+    <w:p>
+      <w:pPr>
+        <w:pStyle w:val="Paragraphedeliste"/>
+        <w:numPr>
+          <w:ilvl w:val="0"/>
+          <w:numId w:val="1"/>
+        </w:numPr>
+      </w:pPr>
+      <w:r>
+        <w:t>Gestion des valeurs manquantes : Il manque les villes dans la source  « </w:t>
+      </w:r>
+      <w:proofErr w:type="spellStart"/>
+      <w:r>
+        <w:t>client.json</w:t>
+      </w:r>
+      <w:proofErr w:type="spellEnd"/>
+      <w:r>
+        <w:t xml:space="preserve"> », donc il faut remplir les valeurs manquantes via un API ou un fichier externe. </w:t>
+      </w:r>
+    </w:p>
+    <w:p>
+      <w:pPr>
+        <w:pStyle w:val="Paragraphedeliste"/>
+        <w:numPr>
+          <w:ilvl w:val="0"/>
+          <w:numId w:val="1"/>
+        </w:numPr>
+      </w:pPr>
+      <w:r>
+        <w:t>Filtrage des données</w:t>
+      </w:r>
+      <w:r>
+        <w:t> : Supprimer les données inutiles dans la source « </w:t>
+      </w:r>
+      <w:proofErr w:type="spellStart"/>
+      <w:r>
+        <w:t>client.json</w:t>
+      </w:r>
+      <w:proofErr w:type="spellEnd"/>
+      <w:r>
+        <w:t> »</w:t>
+      </w:r>
+    </w:p>
+    <w:p>
+      <w:r>
+        <w:t>Standardisation</w:t>
+      </w:r>
+      <w:r>
+        <w:t> :</w:t>
+      </w:r>
+    </w:p>
+    <w:p>
+      <w:pPr>
+        <w:pStyle w:val="Paragraphedeliste"/>
+        <w:numPr>
+          <w:ilvl w:val="0"/>
+          <w:numId w:val="1"/>
+        </w:numPr>
+      </w:pPr>
+      <w:r>
+        <w:t xml:space="preserve">Transformer </w:t>
+      </w:r>
+      <w:r>
+        <w:t>la source « </w:t>
+      </w:r>
+      <w:proofErr w:type="spellStart"/>
+      <w:r>
+        <w:t>client.json</w:t>
+      </w:r>
+      <w:proofErr w:type="spellEnd"/>
+      <w:r>
+        <w:t> »</w:t>
+      </w:r>
+      <w:r>
+        <w:t xml:space="preserve"> en format relationnel</w:t>
+      </w:r>
+    </w:p>
+    <w:p>
+      <w:r>
+        <w:t>Calcul/Transformation</w:t>
+      </w:r>
+      <w:r>
+        <w:t> :</w:t>
+      </w:r>
+    </w:p>
+    <w:p>
+      <w:pPr>
+        <w:pStyle w:val="Paragraphedeliste"/>
+        <w:numPr>
+          <w:ilvl w:val="0"/>
+          <w:numId w:val="1"/>
+        </w:numPr>
+      </w:pPr>
+      <w:r>
+        <w:t>Mapping et jointures</w:t>
+      </w:r>
+      <w:r>
+        <w:t> : Associer les différentes sources de données</w:t>
+      </w:r>
+    </w:p>
+    <w:p/>
+    <w:p>
+      <w:r>
+        <w:t>1.c.</w:t>
+      </w:r>
+    </w:p>
+    <w:p>
+      <w:pPr>
+        <w:rPr>
+          <w:rFonts w:cstheme="minorHAnsi"/>
+        </w:rPr>
+      </w:pPr>
+      <w:r>
+        <w:t>La différence principale</w:t>
+      </w:r>
+      <w:r>
+        <w:t xml:space="preserve"> entre </w:t>
+      </w:r>
+      <w:r>
+        <w:t xml:space="preserve">le chargement </w:t>
+      </w:r>
+      <w:r>
+        <w:rPr>
+          <w:rFonts w:cstheme="minorHAnsi"/>
+        </w:rPr>
+        <w:t xml:space="preserve">incrémental et le chargement fusion c’est </w:t>
+      </w:r>
+      <w:r>
+        <w:rPr>
+          <w:rFonts w:cstheme="minorHAnsi"/>
+        </w:rPr>
+        <w:t>la façon</w:t>
+      </w:r>
+      <w:r>
+        <w:rPr>
+          <w:rFonts w:cstheme="minorHAnsi"/>
+        </w:rPr>
+        <w:t xml:space="preserve"> </w:t>
+      </w:r>
+      <w:r>
+        <w:rPr>
+          <w:rFonts w:cstheme="minorHAnsi"/>
+        </w:rPr>
+        <w:t>de définir si</w:t>
+      </w:r>
+      <w:r>
+        <w:rPr>
+          <w:rFonts w:cstheme="minorHAnsi"/>
+        </w:rPr>
+        <w:t xml:space="preserve"> une ligne de donnée entré </w:t>
+      </w:r>
+      <w:r>
+        <w:rPr>
+          <w:rFonts w:cstheme="minorHAnsi"/>
+        </w:rPr>
+        <w:t xml:space="preserve">est nouveau ou pas. </w:t>
+      </w:r>
+      <w:r>
+        <w:rPr>
+          <w:rFonts w:cstheme="minorHAnsi"/>
+        </w:rPr>
+        <w:t xml:space="preserve">Le chargement incrémental est basé </w:t>
+      </w:r>
+      <w:r>
+        <w:rPr>
+          <w:rFonts w:cstheme="minorHAnsi"/>
+        </w:rPr>
+        <w:t>sur</w:t>
+      </w:r>
+      <w:r>
+        <w:rPr>
+          <w:rFonts w:cstheme="minorHAnsi"/>
+        </w:rPr>
+        <w:t xml:space="preserve"> </w:t>
+      </w:r>
+      <w:r>
+        <w:rPr>
+          <w:rFonts w:cstheme="minorHAnsi"/>
+        </w:rPr>
+        <w:t>l’identifiant</w:t>
+      </w:r>
+      <w:r>
+        <w:rPr>
+          <w:rFonts w:cstheme="minorHAnsi"/>
+        </w:rPr>
+        <w:t xml:space="preserve"> ou </w:t>
+      </w:r>
+      <w:r>
+        <w:rPr>
+          <w:rFonts w:cstheme="minorHAnsi"/>
+        </w:rPr>
+        <w:t xml:space="preserve">la date de </w:t>
+      </w:r>
+      <w:r>
+        <w:rPr>
+          <w:rFonts w:cstheme="minorHAnsi"/>
+        </w:rPr>
+        <w:t>dernier chargement</w:t>
+      </w:r>
+      <w:r>
+        <w:rPr>
+          <w:rFonts w:cstheme="minorHAnsi"/>
+        </w:rPr>
+        <w:t>. Si l’identifiant ou la date de chargement est plus grand</w:t>
+      </w:r>
+      <w:r>
+        <w:rPr>
+          <w:rFonts w:cstheme="minorHAnsi"/>
+        </w:rPr>
+        <w:t xml:space="preserve">e que </w:t>
+      </w:r>
+      <w:r>
+        <w:rPr>
+          <w:rFonts w:cstheme="minorHAnsi"/>
+        </w:rPr>
+        <w:t xml:space="preserve">le dernier chargement, </w:t>
+      </w:r>
+      <w:r>
+        <w:rPr>
+          <w:rFonts w:cstheme="minorHAnsi"/>
+        </w:rPr>
+        <w:t xml:space="preserve">on pense que cette ligne est nouvelle. </w:t>
+      </w:r>
+      <w:r>
+        <w:rPr>
+          <w:rFonts w:cstheme="minorHAnsi"/>
+        </w:rPr>
+        <w:t>Cependant</w:t>
+      </w:r>
+      <w:r>
+        <w:rPr>
+          <w:rFonts w:cstheme="minorHAnsi"/>
+        </w:rPr>
+        <w:t xml:space="preserve">, le chargement </w:t>
+      </w:r>
+      <w:r>
+        <w:rPr>
+          <w:rFonts w:cstheme="minorHAnsi"/>
+        </w:rPr>
+        <w:t>fusion est basé sur l</w:t>
+      </w:r>
+      <w:r>
+        <w:rPr>
+          <w:rFonts w:cstheme="minorHAnsi"/>
+        </w:rPr>
+        <w:t xml:space="preserve">’existence d’identifiant d’une </w:t>
+      </w:r>
+      <w:r>
+        <w:rPr>
+          <w:rFonts w:cstheme="minorHAnsi"/>
+        </w:rPr>
+        <w:t xml:space="preserve">ligne de donnée dans la base de données. Si l’identifiant </w:t>
+      </w:r>
+      <w:r>
+        <w:rPr>
+          <w:rFonts w:cstheme="minorHAnsi"/>
+        </w:rPr>
+        <w:t>n’existe pas dans la base de données, on pense que cette ligne est nouvelle.</w:t>
+      </w:r>
+    </w:p>
+    <w:p/>
+    <w:p>
+      <w:r>
+        <w:t>1.d.</w:t>
+      </w:r>
+    </w:p>
+    <w:p>
+      <w:pPr>
+        <w:keepNext/>
+        <w:jc w:val="center"/>
+      </w:pPr>
+      <w:r>
+        <w:drawing>
+          <wp:inline distT="0" distB="0" distL="0" distR="0" wp14:anchorId="63BA1A63" wp14:editId="17919F63">
+            <wp:extent cx="4710896" cy="1479704"/>
+            <wp:effectExtent l="0" t="0" r="0" b="6350"/>
+            <wp:docPr id="183414489" name="Image 1" descr="Une image contenant texte, diagramme, ligne, Police&#10;&#10;Le contenu généré par l’IA peut être incorrect."/>
+            <wp:cNvGraphicFramePr>
+              <a:graphicFrameLocks xmlns:a="http://schemas.openxmlformats.org/drawingml/2006/main" noChangeAspect="1"/>
+            </wp:cNvGraphicFramePr>
+            <a:graphic xmlns:a="http://schemas.openxmlformats.org/drawingml/2006/main">
+              <a:graphicData uri="http://schemas.openxmlformats.org/drawingml/2006/picture">
+                <pic:pic xmlns:pic="http://schemas.openxmlformats.org/drawingml/2006/picture">
+                  <pic:nvPicPr>
+                    <pic:cNvPr id="183414489" name="Image 1" descr="Une image contenant texte, diagramme, ligne, Police&#10;&#10;Le contenu généré par l’IA peut être incorrect."/>
+                    <pic:cNvPicPr/>
+                  </pic:nvPicPr>
+                  <pic:blipFill>
+                    <a:blip r:embed="rId8"/>
+                    <a:stretch>
+                      <a:fillRect/>
+                    </a:stretch>
+                  </pic:blipFill>
+                  <pic:spPr>
+                    <a:xfrm>
+                      <a:off x="0" y="0"/>
+                      <a:ext cx="4738052" cy="1488234"/>
+                    </a:xfrm>
+                    <a:prstGeom prst="rect">
+                      <a:avLst/>
+                    </a:prstGeom>
+                  </pic:spPr>
+                </pic:pic>
+              </a:graphicData>
+            </a:graphic>
+          </wp:inline>
+        </w:drawing>
+      </w:r>
+    </w:p>
+    <w:p>
+      <w:pPr>
+        <w:pStyle w:val="Lgende"/>
+        <w:jc w:val="center"/>
+      </w:pPr>
+      <w:r>
+        <w:t xml:space="preserve">Figure </w:t>
+      </w:r>
+      <w:r>
+        <w:fldChar w:fldCharType="begin"/>
+      </w:r>
+      <w:r>
+        <w:instrText xml:space="preserve"> SEQ Figure \* ARABIC </w:instrText>
+      </w:r>
+      <w:r>
+        <w:fldChar w:fldCharType="separate"/>
+      </w:r>
+      <w:r>
+        <w:rPr>
+          <w:noProof/>
+        </w:rPr>
+        <w:t>1</w:t>
+      </w:r>
+      <w:r>
+        <w:fldChar w:fldCharType="end"/>
+      </w:r>
+      <w:r>
+        <w:t xml:space="preserve"> Processus d'ETL</w:t>
+      </w:r>
+    </w:p>
+    <w:p/>
+    <w:p>
+      <w:r>
+        <w:t>1.e.</w:t>
+      </w:r>
+    </w:p>
+    <w:p>
+      <w:pPr>
+        <w:keepNext/>
+        <w:jc w:val="center"/>
+      </w:pPr>
+      <w:r>
+        <w:rPr>
+          <w:noProof/>
+        </w:rPr>
+        <w:drawing>
+          <wp:inline distT="0" distB="0" distL="0" distR="0" wp14:anchorId="4B9E1D93" wp14:editId="1E082977">
+            <wp:extent cx="5231757" cy="2461050"/>
+            <wp:effectExtent l="0" t="0" r="7620" b="0"/>
+            <wp:docPr id="2051047538" name="Image 1" descr="Une image contenant texte, capture d’écran, diagramme, Police&#10;&#10;Le contenu généré par l’IA peut être incorrect."/>
+            <wp:cNvGraphicFramePr>
+              <a:graphicFrameLocks xmlns:a="http://schemas.openxmlformats.org/drawingml/2006/main" noChangeAspect="1"/>
+            </wp:cNvGraphicFramePr>
+            <a:graphic xmlns:a="http://schemas.openxmlformats.org/drawingml/2006/main">
+              <a:graphicData uri="http://schemas.openxmlformats.org/drawingml/2006/picture">
+                <pic:pic xmlns:pic="http://schemas.openxmlformats.org/drawingml/2006/picture">
+                  <pic:nvPicPr>
+                    <pic:cNvPr id="2051047538" name="Image 1" descr="Une image contenant texte, capture d’écran, diagramme, Police&#10;&#10;Le contenu généré par l’IA peut être incorrect."/>
+                    <pic:cNvPicPr/>
+                  </pic:nvPicPr>
+                  <pic:blipFill>
+                    <a:blip r:embed="rId9"/>
+                    <a:stretch>
+                      <a:fillRect/>
+                    </a:stretch>
+                  </pic:blipFill>
+                  <pic:spPr>
+                    <a:xfrm>
+                      <a:off x="0" y="0"/>
+                      <a:ext cx="5240800" cy="2465304"/>
+                    </a:xfrm>
+                    <a:prstGeom prst="rect">
+                      <a:avLst/>
+                    </a:prstGeom>
+                  </pic:spPr>
+                </pic:pic>
+              </a:graphicData>
+            </a:graphic>
+          </wp:inline>
+        </w:drawing>
+      </w:r>
+    </w:p>
+    <w:p>
+      <w:pPr>
+        <w:pStyle w:val="Lgende"/>
+        <w:jc w:val="center"/>
+      </w:pPr>
+      <w:r>
+        <w:t xml:space="preserve">Figure </w:t>
+      </w:r>
+      <w:r>
+        <w:fldChar w:fldCharType="begin"/>
+      </w:r>
+      <w:r>
+        <w:instrText xml:space="preserve"> SEQ Figure \* ARABIC </w:instrText>
+      </w:r>
+      <w:r>
+        <w:fldChar w:fldCharType="separate"/>
+      </w:r>
+      <w:r>
+        <w:rPr>
+          <w:noProof/>
+        </w:rPr>
+        <w:t>2</w:t>
+      </w:r>
+      <w:r>
+        <w:fldChar w:fldCharType="end"/>
+      </w:r>
+      <w:r>
+        <w:t xml:space="preserve"> Processus dans Talend</w:t>
+      </w:r>
+    </w:p>
+    <w:p>
       <w:pPr>
         <w:rPr>
           <w:rFonts w:cstheme="minorHAnsi"/>
@@ -10,13 +477,60 @@
           <w:szCs w:val="24"/>
         </w:rPr>
       </w:pPr>
-      <w:r>
+    </w:p>
+    <w:p>
+      <w:pPr>
         <w:rPr>
           <w:rFonts w:cstheme="minorHAnsi"/>
           <w:sz w:val="24"/>
           <w:szCs w:val="24"/>
         </w:rPr>
-        <w:t xml:space="preserve">1.a. </w:t>
+      </w:pPr>
+      <w:r>
+        <w:rPr>
+          <w:rFonts w:cstheme="minorHAnsi"/>
+          <w:sz w:val="24"/>
+          <w:szCs w:val="24"/>
+        </w:rPr>
+        <w:t>2</w:t>
+      </w:r>
+      <w:r>
+        <w:rPr>
+          <w:rFonts w:cstheme="minorHAnsi"/>
+          <w:sz w:val="24"/>
+          <w:szCs w:val="24"/>
+        </w:rPr>
+        <w:t xml:space="preserve">.a. </w:t>
+      </w:r>
+    </w:p>
+    <w:p>
+      <w:pPr>
+        <w:pStyle w:val="Lgende"/>
+        <w:keepNext/>
+      </w:pPr>
+      <w:r>
+        <w:t xml:space="preserve">Tableau </w:t>
+      </w:r>
+      <w:r>
+        <w:fldChar w:fldCharType="begin"/>
+      </w:r>
+      <w:r>
+        <w:instrText xml:space="preserve"> SEQ Tableau \* ARABIC </w:instrText>
+      </w:r>
+      <w:r>
+        <w:fldChar w:fldCharType="separate"/>
+      </w:r>
+      <w:r>
+        <w:rPr>
+          <w:noProof/>
+        </w:rPr>
+        <w:t>1</w:t>
+      </w:r>
+      <w:r>
+        <w:fldChar w:fldCharType="end"/>
+      </w:r>
+      <w:r>
+        <w:t xml:space="preserve"> Dictionnaire des mesures</w:t>
       </w:r>
     </w:p>
     <w:tbl>
@@ -348,7 +862,15 @@
           <w:sz w:val="24"/>
           <w:szCs w:val="24"/>
         </w:rPr>
-        <w:t>1.b.</w:t>
+        <w:t>2</w:t>
+      </w:r>
+      <w:r>
+        <w:rPr>
+          <w:rFonts w:cstheme="minorHAnsi"/>
+          <w:sz w:val="24"/>
+          <w:szCs w:val="24"/>
+        </w:rPr>
+        <w:t>.b.</w:t>
       </w:r>
     </w:p>
     <w:p>
@@ -358,16 +880,13 @@
       </w:pPr>
       <w:r>
         <w:rPr>
-          <w:rFonts w:cstheme="minorHAnsi"/>
           <w:noProof/>
-          <w:sz w:val="24"/>
-          <w:szCs w:val="24"/>
         </w:rPr>
         <w:drawing>
-          <wp:inline distT="0" distB="0" distL="0" distR="0" wp14:anchorId="299049BF" wp14:editId="77F483C3">
-            <wp:extent cx="5943600" cy="2518410"/>
-            <wp:effectExtent l="0" t="0" r="0" b="0"/>
-            <wp:docPr id="649052017" name="Image 1" descr="Une image contenant texte, capture d’écran, Police, diagramme&#10;&#10;Le contenu généré par l’IA peut être incorrect."/>
+          <wp:inline distT="0" distB="0" distL="0" distR="0" wp14:anchorId="51CDFBC0" wp14:editId="53812E27">
+            <wp:extent cx="4566213" cy="2057722"/>
+            <wp:effectExtent l="0" t="0" r="6350" b="0"/>
+            <wp:docPr id="1415472520" name="Image 1" descr="Une image contenant texte, Police, logiciel, nombre&#10;&#10;Le contenu généré par l’IA peut être incorrect."/>
             <wp:cNvGraphicFramePr>
               <a:graphicFrameLocks xmlns:a="http://schemas.openxmlformats.org/drawingml/2006/main" noChangeAspect="1"/>
             </wp:cNvGraphicFramePr>
@@ -375,11 +894,11 @@
               <a:graphicData uri="http://schemas.openxmlformats.org/drawingml/2006/picture">
                 <pic:pic xmlns:pic="http://schemas.openxmlformats.org/drawingml/2006/picture">
                   <pic:nvPicPr>
-                    <pic:cNvPr id="649052017" name="Image 1" descr="Une image contenant texte, capture d’écran, Police, diagramme&#10;&#10;Le contenu généré par l’IA peut être incorrect."/>
+                    <pic:cNvPr id="1415472520" name="Image 1" descr="Une image contenant texte, Police, logiciel, nombre&#10;&#10;Le contenu généré par l’IA peut être incorrect."/>
                     <pic:cNvPicPr/>
                   </pic:nvPicPr>
                   <pic:blipFill>
-                    <a:blip r:embed="rId8"/>
+                    <a:blip r:embed="rId10"/>
                     <a:stretch>
                       <a:fillRect/>
                     </a:stretch>
@@ -387,7 +906,7 @@
                   <pic:spPr>
                     <a:xfrm>
                       <a:off x="0" y="0"/>
-                      <a:ext cx="5943600" cy="2518410"/>
+                      <a:ext cx="4588729" cy="2067869"/>
                     </a:xfrm>
                     <a:prstGeom prst="rect">
                       <a:avLst/>
@@ -421,7 +940,7 @@
         <w:rPr>
           <w:noProof/>
         </w:rPr>
-        <w:t>1</w:t>
+        <w:t>3</w:t>
       </w:r>
       <w:r>
         <w:fldChar w:fldCharType="end"/>
@@ -433,276 +952,18 @@
     <w:p/>
     <w:p>
       <w:r>
-        <w:t>2.a.</w:t>
-      </w:r>
-    </w:p>
-    <w:p>
-      <w:r>
-        <w:t xml:space="preserve">Source 1 : </w:t>
-      </w:r>
-      <w:r>
-        <w:t xml:space="preserve">Base de données relationnels </w:t>
-      </w:r>
-      <w:r>
-        <w:t>(structuré)</w:t>
-      </w:r>
-    </w:p>
-    <w:p>
-      <w:r>
-        <w:t xml:space="preserve">Source 2 : </w:t>
-      </w:r>
-      <w:r>
-        <w:t>Fichier plat</w:t>
-      </w:r>
-      <w:r>
-        <w:t xml:space="preserve"> (struct</w:t>
-      </w:r>
-      <w:r>
-        <w:t>uré)</w:t>
-      </w:r>
-      <w:r>
-        <w:t xml:space="preserve"> </w:t>
-      </w:r>
-    </w:p>
-    <w:p>
-      <w:r>
-        <w:t>Source 3 : Fichier semi-structurés</w:t>
-      </w:r>
-      <w:r>
-        <w:t xml:space="preserve"> (semi-structurés)</w:t>
-      </w:r>
-    </w:p>
-    <w:p/>
-    <w:p>
-      <w:r>
-        <w:t>2.b.</w:t>
-      </w:r>
-    </w:p>
-    <w:p>
-      <w:r>
-        <w:t>Préparation</w:t>
-      </w:r>
-      <w:r>
-        <w:t> :</w:t>
-      </w:r>
-    </w:p>
-    <w:p>
-      <w:pPr>
-        <w:pStyle w:val="Paragraphedeliste"/>
-        <w:numPr>
-          <w:ilvl w:val="0"/>
-          <w:numId w:val="1"/>
-        </w:numPr>
-      </w:pPr>
-      <w:r>
-        <w:t>Nettoyage des données</w:t>
-      </w:r>
-      <w:r>
-        <w:t xml:space="preserve"> : </w:t>
-      </w:r>
-      <w:r>
-        <w:t xml:space="preserve">Supprimer les </w:t>
-      </w:r>
-      <w:r>
-        <w:t>espaces</w:t>
-      </w:r>
-      <w:r>
-        <w:t xml:space="preserve"> supplémentaires</w:t>
-      </w:r>
-      <w:r>
-        <w:t xml:space="preserve"> </w:t>
-      </w:r>
-      <w:r>
-        <w:t>dans la source « </w:t>
-      </w:r>
-      <w:r>
-        <w:t>category.csv</w:t>
-      </w:r>
-      <w:r>
-        <w:t> »</w:t>
-      </w:r>
-    </w:p>
-    <w:p>
-      <w:pPr>
-        <w:pStyle w:val="Paragraphedeliste"/>
-        <w:numPr>
-          <w:ilvl w:val="0"/>
-          <w:numId w:val="1"/>
-        </w:numPr>
-      </w:pPr>
-      <w:r>
-        <w:t>Gestion des valeurs manquantes : Il manqu</w:t>
-      </w:r>
-      <w:r>
-        <w:t xml:space="preserve">e </w:t>
-      </w:r>
-      <w:r>
-        <w:t>le</w:t>
-      </w:r>
-      <w:r>
-        <w:t xml:space="preserve">s </w:t>
-      </w:r>
-      <w:r>
-        <w:t>commune</w:t>
-      </w:r>
-      <w:r>
-        <w:t xml:space="preserve">s </w:t>
-      </w:r>
-      <w:r>
-        <w:t xml:space="preserve">dans la source </w:t>
-      </w:r>
-      <w:r>
-        <w:t xml:space="preserve"> </w:t>
-      </w:r>
-      <w:r>
-        <w:t>« </w:t>
-      </w:r>
-      <w:proofErr w:type="spellStart"/>
-      <w:r>
-        <w:t>client.json</w:t>
-      </w:r>
-      <w:proofErr w:type="spellEnd"/>
-      <w:r>
-        <w:t xml:space="preserve"> », </w:t>
-      </w:r>
-      <w:r>
-        <w:t>donc il faut remplir les valeurs manquantes via</w:t>
-      </w:r>
-      <w:r>
-        <w:t xml:space="preserve"> un</w:t>
-      </w:r>
-      <w:r>
-        <w:t xml:space="preserve"> </w:t>
-      </w:r>
-      <w:r>
-        <w:t xml:space="preserve">API ou </w:t>
-      </w:r>
-      <w:r>
-        <w:t xml:space="preserve">un fichier externe. </w:t>
-      </w:r>
-    </w:p>
-    <w:p>
-      <w:pPr>
-        <w:pStyle w:val="Paragraphedeliste"/>
-        <w:numPr>
-          <w:ilvl w:val="0"/>
-          <w:numId w:val="1"/>
-        </w:numPr>
-      </w:pPr>
-      <w:r>
-        <w:t>Filtrage des données</w:t>
-      </w:r>
-      <w:r>
-        <w:t xml:space="preserve"> : </w:t>
-      </w:r>
-      <w:r>
-        <w:t xml:space="preserve">Supprimer </w:t>
-      </w:r>
-      <w:r>
-        <w:t>les données inutiles</w:t>
-      </w:r>
-      <w:r>
-        <w:t xml:space="preserve"> dans la source </w:t>
-      </w:r>
-      <w:r>
-        <w:t>« </w:t>
-      </w:r>
-      <w:proofErr w:type="spellStart"/>
-      <w:r>
-        <w:t>client.json</w:t>
-      </w:r>
-      <w:proofErr w:type="spellEnd"/>
-      <w:r>
-        <w:t> »</w:t>
-      </w:r>
-    </w:p>
-    <w:p>
-      <w:r>
-        <w:t>Standardisation</w:t>
-      </w:r>
-      <w:r>
-        <w:t> :</w:t>
-      </w:r>
-    </w:p>
-    <w:p>
-      <w:pPr>
-        <w:pStyle w:val="Paragraphedeliste"/>
-        <w:numPr>
-          <w:ilvl w:val="0"/>
-          <w:numId w:val="1"/>
-        </w:numPr>
-      </w:pPr>
-      <w:r>
-        <w:t xml:space="preserve">Transformer </w:t>
-      </w:r>
-      <w:r>
-        <w:t>la source « </w:t>
-      </w:r>
-      <w:proofErr w:type="spellStart"/>
-      <w:r>
-        <w:t>client.json</w:t>
-      </w:r>
-      <w:proofErr w:type="spellEnd"/>
-      <w:r>
-        <w:t> »</w:t>
-      </w:r>
-      <w:r>
-        <w:t xml:space="preserve"> en format relationnel</w:t>
-      </w:r>
-    </w:p>
-    <w:p>
-      <w:r>
         <w:lastRenderedPageBreak/>
-        <w:t>Calcul/Transformation</w:t>
-      </w:r>
-      <w:r>
-        <w:t> :</w:t>
-      </w:r>
-    </w:p>
-    <w:p>
-      <w:pPr>
-        <w:pStyle w:val="Paragraphedeliste"/>
-        <w:numPr>
-          <w:ilvl w:val="0"/>
-          <w:numId w:val="1"/>
-        </w:numPr>
-      </w:pPr>
-      <w:r>
-        <w:t>Mapping et jointures</w:t>
-      </w:r>
-      <w:r>
-        <w:t xml:space="preserve"> : </w:t>
-      </w:r>
-      <w:r>
-        <w:t xml:space="preserve">Associer </w:t>
-      </w:r>
-      <w:r>
-        <w:t>les différentes sources</w:t>
-      </w:r>
-      <w:r>
-        <w:t xml:space="preserve"> de données</w:t>
-      </w:r>
-    </w:p>
-    <w:p/>
-    <w:p>
-      <w:r>
         <w:t>2.c.</w:t>
-      </w:r>
-    </w:p>
-    <w:p/>
-    <w:p>
-      <w:r>
-        <w:t>2.d.</w:t>
       </w:r>
     </w:p>
     <w:p/>
     <w:sectPr>
-      <w:headerReference w:type="even" r:id="rId9"/>
-      <w:headerReference w:type="default" r:id="rId10"/>
-      <w:footerReference w:type="even" r:id="rId11"/>
-      <w:footerReference w:type="default" r:id="rId12"/>
-      <w:headerReference w:type="first" r:id="rId13"/>
-      <w:footerReference w:type="first" r:id="rId14"/>
+      <w:headerReference w:type="even" r:id="rId11"/>
+      <w:headerReference w:type="default" r:id="rId12"/>
+      <w:footerReference w:type="even" r:id="rId13"/>
+      <w:footerReference w:type="default" r:id="rId14"/>
+      <w:headerReference w:type="first" r:id="rId15"/>
+      <w:footerReference w:type="first" r:id="rId16"/>
       <w:pgSz w:w="12240" w:h="15840" w:code="1"/>
       <w:pgMar w:top="1440" w:right="1440" w:bottom="1440" w:left="1440" w:header="708" w:footer="708" w:gutter="0"/>
       <w:cols w:space="708"/>
@@ -1348,6 +1609,7 @@
   <w:style w:type="character" w:default="1" w:styleId="Policepardfaut">
     <w:name w:val="Default Paragraph Font"/>
     <w:uiPriority w:val="1"/>
+    <w:semiHidden/>
     <w:unhideWhenUsed/>
   </w:style>
   <w:style w:type="table" w:default="1" w:styleId="TableauNormal">

</xml_diff>